<commit_message>
Updated media questionnaire and added xml file for REDCap project
</commit_message>
<xml_diff>
--- a/Study_1_COVID/Questionnaires/Somatic/med_check.docx
+++ b/Study_1_COVID/Questionnaires/Somatic/med_check.docx
@@ -1,6 +1,6 @@
 
 <file path=word/document.xml><?xml version="1.0" encoding="utf-8"?>
-<w:document xmlns:wpc="http://schemas.microsoft.com/office/word/2010/wordprocessingCanvas" xmlns:cx="http://schemas.microsoft.com/office/drawing/2014/chartex" xmlns:cx1="http://schemas.microsoft.com/office/drawing/2015/9/8/chartex" xmlns:cx2="http://schemas.microsoft.com/office/drawing/2015/10/21/chartex" xmlns:cx3="http://schemas.microsoft.com/office/drawing/2016/5/9/chartex" xmlns:cx4="http://schemas.microsoft.com/office/drawing/2016/5/10/chartex" xmlns:cx5="http://schemas.microsoft.com/office/drawing/2016/5/11/chartex" xmlns:cx6="http://schemas.microsoft.com/office/drawing/2016/5/12/chartex" xmlns:cx7="http://schemas.microsoft.com/office/drawing/2016/5/13/chartex" xmlns:cx8="http://schemas.microsoft.com/office/drawing/2016/5/14/chartex" xmlns:mc="http://schemas.openxmlformats.org/markup-compatibility/2006" xmlns:aink="http://schemas.microsoft.com/office/drawing/2016/ink" xmlns:am3d="http://schemas.microsoft.com/office/drawing/2017/model3d" xmlns:o="urn:schemas-microsoft-com:office:office" xmlns:r="http://schemas.openxmlformats.org/officeDocument/2006/relationships" xmlns:m="http://schemas.openxmlformats.org/officeDocument/2006/math" xmlns:v="urn:schemas-microsoft-com:vml" xmlns:wp14="http://schemas.microsoft.com/office/word/2010/wordprocessingDrawing" xmlns:wp="http://schemas.openxmlformats.org/drawingml/2006/wordprocessingDrawing" xmlns:w10="urn:schemas-microsoft-com:office:word" xmlns:w="http://schemas.openxmlformats.org/wordprocessingml/2006/main" xmlns:w14="http://schemas.microsoft.com/office/word/2010/wordml" xmlns:w15="http://schemas.microsoft.com/office/word/2012/wordml" xmlns:w16cex="http://schemas.microsoft.com/office/word/2018/wordml/cex" xmlns:w16cid="http://schemas.microsoft.com/office/word/2016/wordml/cid" xmlns:w16="http://schemas.microsoft.com/office/word/2018/wordml" xmlns:w16se="http://schemas.microsoft.com/office/word/2015/wordml/symex" xmlns:wpg="http://schemas.microsoft.com/office/word/2010/wordprocessingGroup" xmlns:wpi="http://schemas.microsoft.com/office/word/2010/wordprocessingInk" xmlns:wne="http://schemas.microsoft.com/office/word/2006/wordml" xmlns:wps="http://schemas.microsoft.com/office/word/2010/wordprocessingShape" mc:Ignorable="w14 w15 w16se w16cid w16 w16cex wp14">
+<w:document xmlns:wpc="http://schemas.microsoft.com/office/word/2010/wordprocessingCanvas" xmlns:cx="http://schemas.microsoft.com/office/drawing/2014/chartex" xmlns:cx1="http://schemas.microsoft.com/office/drawing/2015/9/8/chartex" xmlns:cx2="http://schemas.microsoft.com/office/drawing/2015/10/21/chartex" xmlns:cx3="http://schemas.microsoft.com/office/drawing/2016/5/9/chartex" xmlns:cx4="http://schemas.microsoft.com/office/drawing/2016/5/10/chartex" xmlns:cx5="http://schemas.microsoft.com/office/drawing/2016/5/11/chartex" xmlns:cx6="http://schemas.microsoft.com/office/drawing/2016/5/12/chartex" xmlns:cx7="http://schemas.microsoft.com/office/drawing/2016/5/13/chartex" xmlns:cx8="http://schemas.microsoft.com/office/drawing/2016/5/14/chartex" xmlns:mc="http://schemas.openxmlformats.org/markup-compatibility/2006" xmlns:aink="http://schemas.microsoft.com/office/drawing/2016/ink" xmlns:am3d="http://schemas.microsoft.com/office/drawing/2017/model3d" xmlns:o="urn:schemas-microsoft-com:office:office" xmlns:r="http://schemas.openxmlformats.org/officeDocument/2006/relationships" xmlns:m="http://schemas.openxmlformats.org/officeDocument/2006/math" xmlns:v="urn:schemas-microsoft-com:vml" xmlns:wp14="http://schemas.microsoft.com/office/word/2010/wordprocessingDrawing" xmlns:wp="http://schemas.openxmlformats.org/drawingml/2006/wordprocessingDrawing" xmlns:w10="urn:schemas-microsoft-com:office:word" xmlns:w="http://schemas.openxmlformats.org/wordprocessingml/2006/main" xmlns:w14="http://schemas.microsoft.com/office/word/2010/wordml" xmlns:w15="http://schemas.microsoft.com/office/word/2012/wordml" xmlns:w16cid="http://schemas.microsoft.com/office/word/2016/wordml/cid" xmlns:w16se="http://schemas.microsoft.com/office/word/2015/wordml/symex" xmlns:wpg="http://schemas.microsoft.com/office/word/2010/wordprocessingGroup" xmlns:wpi="http://schemas.microsoft.com/office/word/2010/wordprocessingInk" xmlns:wne="http://schemas.microsoft.com/office/word/2006/wordml" xmlns:wps="http://schemas.microsoft.com/office/word/2010/wordprocessingShape" mc:Ignorable="w14 w15 w16se w16cid wp14">
   <w:body>
     <w:p>
       <w:pPr>
@@ -702,7 +702,25 @@
           <w:sz w:val="24"/>
           <w:szCs w:val="24"/>
         </w:rPr>
-        <w:t xml:space="preserve">What is the dosage of [med] </w:t>
+        <w:t>What is the dosage of [</w:t>
+      </w:r>
+      <w:proofErr w:type="gramStart"/>
+      <w:r>
+        <w:rPr>
+          <w:rFonts w:asciiTheme="majorHAnsi" w:hAnsiTheme="majorHAnsi" w:cstheme="majorHAnsi"/>
+          <w:sz w:val="24"/>
+          <w:szCs w:val="24"/>
+        </w:rPr>
+        <w:t>med]</w:t>
+      </w:r>
+      <w:proofErr w:type="gramEnd"/>
+      <w:r>
+        <w:rPr>
+          <w:rFonts w:asciiTheme="majorHAnsi" w:hAnsiTheme="majorHAnsi" w:cstheme="majorHAnsi"/>
+          <w:sz w:val="24"/>
+          <w:szCs w:val="24"/>
+        </w:rPr>
+        <w:t xml:space="preserve"> </w:t>
       </w:r>
     </w:p>
     <w:p>
@@ -865,7 +883,25 @@
           <w:sz w:val="24"/>
           <w:szCs w:val="24"/>
         </w:rPr>
-        <w:t xml:space="preserve">What is the dosage of [med] </w:t>
+        <w:t>What is the dosage of [</w:t>
+      </w:r>
+      <w:proofErr w:type="gramStart"/>
+      <w:r>
+        <w:rPr>
+          <w:rFonts w:asciiTheme="majorHAnsi" w:hAnsiTheme="majorHAnsi" w:cstheme="majorHAnsi"/>
+          <w:sz w:val="24"/>
+          <w:szCs w:val="24"/>
+        </w:rPr>
+        <w:t>med]</w:t>
+      </w:r>
+      <w:proofErr w:type="gramEnd"/>
+      <w:r>
+        <w:rPr>
+          <w:rFonts w:asciiTheme="majorHAnsi" w:hAnsiTheme="majorHAnsi" w:cstheme="majorHAnsi"/>
+          <w:sz w:val="24"/>
+          <w:szCs w:val="24"/>
+        </w:rPr>
+        <w:t xml:space="preserve"> </w:t>
       </w:r>
     </w:p>
     <w:p>
@@ -1013,7 +1049,25 @@
           <w:sz w:val="24"/>
           <w:szCs w:val="24"/>
         </w:rPr>
-        <w:t xml:space="preserve">What is the dosage of [med] </w:t>
+        <w:t>What is the dosage of [</w:t>
+      </w:r>
+      <w:proofErr w:type="gramStart"/>
+      <w:r>
+        <w:rPr>
+          <w:rFonts w:asciiTheme="majorHAnsi" w:hAnsiTheme="majorHAnsi" w:cstheme="majorHAnsi"/>
+          <w:sz w:val="24"/>
+          <w:szCs w:val="24"/>
+        </w:rPr>
+        <w:t>med]</w:t>
+      </w:r>
+      <w:proofErr w:type="gramEnd"/>
+      <w:r>
+        <w:rPr>
+          <w:rFonts w:asciiTheme="majorHAnsi" w:hAnsiTheme="majorHAnsi" w:cstheme="majorHAnsi"/>
+          <w:sz w:val="24"/>
+          <w:szCs w:val="24"/>
+        </w:rPr>
+        <w:t xml:space="preserve"> </w:t>
       </w:r>
     </w:p>
     <w:p>
@@ -2013,7 +2067,23 @@
           <w:sz w:val="24"/>
           <w:szCs w:val="24"/>
         </w:rPr>
-        <w:t>Has your alcohol consumption changed since the onset of COVID-10?</w:t>
+        <w:t>Has your alcohol consumption changed since the onset of COVID-1</w:t>
+      </w:r>
+      <w:r>
+        <w:rPr>
+          <w:rFonts w:asciiTheme="majorHAnsi" w:hAnsiTheme="majorHAnsi" w:cstheme="majorHAnsi"/>
+          <w:sz w:val="24"/>
+          <w:szCs w:val="24"/>
+        </w:rPr>
+        <w:t>9</w:t>
+      </w:r>
+      <w:r>
+        <w:rPr>
+          <w:rFonts w:asciiTheme="majorHAnsi" w:hAnsiTheme="majorHAnsi" w:cstheme="majorHAnsi"/>
+          <w:sz w:val="24"/>
+          <w:szCs w:val="24"/>
+        </w:rPr>
+        <w:t>?</w:t>
       </w:r>
     </w:p>
     <w:p>
@@ -2755,7 +2825,7 @@
 </file>
 
 <file path=word/endnotes.xml><?xml version="1.0" encoding="utf-8"?>
-<w:endnotes xmlns:wpc="http://schemas.microsoft.com/office/word/2010/wordprocessingCanvas" xmlns:cx="http://schemas.microsoft.com/office/drawing/2014/chartex" xmlns:cx1="http://schemas.microsoft.com/office/drawing/2015/9/8/chartex" xmlns:cx2="http://schemas.microsoft.com/office/drawing/2015/10/21/chartex" xmlns:cx3="http://schemas.microsoft.com/office/drawing/2016/5/9/chartex" xmlns:cx4="http://schemas.microsoft.com/office/drawing/2016/5/10/chartex" xmlns:cx5="http://schemas.microsoft.com/office/drawing/2016/5/11/chartex" xmlns:cx6="http://schemas.microsoft.com/office/drawing/2016/5/12/chartex" xmlns:cx7="http://schemas.microsoft.com/office/drawing/2016/5/13/chartex" xmlns:cx8="http://schemas.microsoft.com/office/drawing/2016/5/14/chartex" xmlns:mc="http://schemas.openxmlformats.org/markup-compatibility/2006" xmlns:aink="http://schemas.microsoft.com/office/drawing/2016/ink" xmlns:am3d="http://schemas.microsoft.com/office/drawing/2017/model3d" xmlns:o="urn:schemas-microsoft-com:office:office" xmlns:r="http://schemas.openxmlformats.org/officeDocument/2006/relationships" xmlns:m="http://schemas.openxmlformats.org/officeDocument/2006/math" xmlns:v="urn:schemas-microsoft-com:vml" xmlns:wp14="http://schemas.microsoft.com/office/word/2010/wordprocessingDrawing" xmlns:wp="http://schemas.openxmlformats.org/drawingml/2006/wordprocessingDrawing" xmlns:w10="urn:schemas-microsoft-com:office:word" xmlns:w="http://schemas.openxmlformats.org/wordprocessingml/2006/main" xmlns:w14="http://schemas.microsoft.com/office/word/2010/wordml" xmlns:w15="http://schemas.microsoft.com/office/word/2012/wordml" xmlns:w16cex="http://schemas.microsoft.com/office/word/2018/wordml/cex" xmlns:w16cid="http://schemas.microsoft.com/office/word/2016/wordml/cid" xmlns:w16="http://schemas.microsoft.com/office/word/2018/wordml" xmlns:w16se="http://schemas.microsoft.com/office/word/2015/wordml/symex" xmlns:wpg="http://schemas.microsoft.com/office/word/2010/wordprocessingGroup" xmlns:wpi="http://schemas.microsoft.com/office/word/2010/wordprocessingInk" xmlns:wne="http://schemas.microsoft.com/office/word/2006/wordml" xmlns:wps="http://schemas.microsoft.com/office/word/2010/wordprocessingShape" mc:Ignorable="w14 w15 w16se w16cid w16 w16cex wp14">
+<w:endnotes xmlns:wpc="http://schemas.microsoft.com/office/word/2010/wordprocessingCanvas" xmlns:cx="http://schemas.microsoft.com/office/drawing/2014/chartex" xmlns:cx1="http://schemas.microsoft.com/office/drawing/2015/9/8/chartex" xmlns:cx2="http://schemas.microsoft.com/office/drawing/2015/10/21/chartex" xmlns:cx3="http://schemas.microsoft.com/office/drawing/2016/5/9/chartex" xmlns:cx4="http://schemas.microsoft.com/office/drawing/2016/5/10/chartex" xmlns:cx5="http://schemas.microsoft.com/office/drawing/2016/5/11/chartex" xmlns:cx6="http://schemas.microsoft.com/office/drawing/2016/5/12/chartex" xmlns:cx7="http://schemas.microsoft.com/office/drawing/2016/5/13/chartex" xmlns:cx8="http://schemas.microsoft.com/office/drawing/2016/5/14/chartex" xmlns:mc="http://schemas.openxmlformats.org/markup-compatibility/2006" xmlns:aink="http://schemas.microsoft.com/office/drawing/2016/ink" xmlns:am3d="http://schemas.microsoft.com/office/drawing/2017/model3d" xmlns:o="urn:schemas-microsoft-com:office:office" xmlns:r="http://schemas.openxmlformats.org/officeDocument/2006/relationships" xmlns:m="http://schemas.openxmlformats.org/officeDocument/2006/math" xmlns:v="urn:schemas-microsoft-com:vml" xmlns:wp14="http://schemas.microsoft.com/office/word/2010/wordprocessingDrawing" xmlns:wp="http://schemas.openxmlformats.org/drawingml/2006/wordprocessingDrawing" xmlns:w10="urn:schemas-microsoft-com:office:word" xmlns:w="http://schemas.openxmlformats.org/wordprocessingml/2006/main" xmlns:w14="http://schemas.microsoft.com/office/word/2010/wordml" xmlns:w15="http://schemas.microsoft.com/office/word/2012/wordml" xmlns:w16cid="http://schemas.microsoft.com/office/word/2016/wordml/cid" xmlns:w16se="http://schemas.microsoft.com/office/word/2015/wordml/symex" xmlns:wpg="http://schemas.microsoft.com/office/word/2010/wordprocessingGroup" xmlns:wpi="http://schemas.microsoft.com/office/word/2010/wordprocessingInk" xmlns:wne="http://schemas.microsoft.com/office/word/2006/wordml" xmlns:wps="http://schemas.microsoft.com/office/word/2010/wordprocessingShape" mc:Ignorable="w14 w15 w16se w16cid wp14">
   <w:endnote w:type="separator" w:id="-1">
     <w:p>
       <w:pPr>
@@ -2780,7 +2850,7 @@
 </file>
 
 <file path=word/footer1.xml><?xml version="1.0" encoding="utf-8"?>
-<w:ftr xmlns:wpc="http://schemas.microsoft.com/office/word/2010/wordprocessingCanvas" xmlns:cx="http://schemas.microsoft.com/office/drawing/2014/chartex" xmlns:cx1="http://schemas.microsoft.com/office/drawing/2015/9/8/chartex" xmlns:cx2="http://schemas.microsoft.com/office/drawing/2015/10/21/chartex" xmlns:cx3="http://schemas.microsoft.com/office/drawing/2016/5/9/chartex" xmlns:cx4="http://schemas.microsoft.com/office/drawing/2016/5/10/chartex" xmlns:cx5="http://schemas.microsoft.com/office/drawing/2016/5/11/chartex" xmlns:cx6="http://schemas.microsoft.com/office/drawing/2016/5/12/chartex" xmlns:cx7="http://schemas.microsoft.com/office/drawing/2016/5/13/chartex" xmlns:cx8="http://schemas.microsoft.com/office/drawing/2016/5/14/chartex" xmlns:mc="http://schemas.openxmlformats.org/markup-compatibility/2006" xmlns:aink="http://schemas.microsoft.com/office/drawing/2016/ink" xmlns:am3d="http://schemas.microsoft.com/office/drawing/2017/model3d" xmlns:o="urn:schemas-microsoft-com:office:office" xmlns:r="http://schemas.openxmlformats.org/officeDocument/2006/relationships" xmlns:m="http://schemas.openxmlformats.org/officeDocument/2006/math" xmlns:v="urn:schemas-microsoft-com:vml" xmlns:wp14="http://schemas.microsoft.com/office/word/2010/wordprocessingDrawing" xmlns:wp="http://schemas.openxmlformats.org/drawingml/2006/wordprocessingDrawing" xmlns:w10="urn:schemas-microsoft-com:office:word" xmlns:w="http://schemas.openxmlformats.org/wordprocessingml/2006/main" xmlns:w14="http://schemas.microsoft.com/office/word/2010/wordml" xmlns:w15="http://schemas.microsoft.com/office/word/2012/wordml" xmlns:w16cex="http://schemas.microsoft.com/office/word/2018/wordml/cex" xmlns:w16cid="http://schemas.microsoft.com/office/word/2016/wordml/cid" xmlns:w16="http://schemas.microsoft.com/office/word/2018/wordml" xmlns:w16se="http://schemas.microsoft.com/office/word/2015/wordml/symex" xmlns:wpg="http://schemas.microsoft.com/office/word/2010/wordprocessingGroup" xmlns:wpi="http://schemas.microsoft.com/office/word/2010/wordprocessingInk" xmlns:wne="http://schemas.microsoft.com/office/word/2006/wordml" xmlns:wps="http://schemas.microsoft.com/office/word/2010/wordprocessingShape" mc:Ignorable="w14 w15 w16se w16cid w16 w16cex wp14">
+<w:ftr xmlns:wpc="http://schemas.microsoft.com/office/word/2010/wordprocessingCanvas" xmlns:cx="http://schemas.microsoft.com/office/drawing/2014/chartex" xmlns:cx1="http://schemas.microsoft.com/office/drawing/2015/9/8/chartex" xmlns:cx2="http://schemas.microsoft.com/office/drawing/2015/10/21/chartex" xmlns:cx3="http://schemas.microsoft.com/office/drawing/2016/5/9/chartex" xmlns:cx4="http://schemas.microsoft.com/office/drawing/2016/5/10/chartex" xmlns:cx5="http://schemas.microsoft.com/office/drawing/2016/5/11/chartex" xmlns:cx6="http://schemas.microsoft.com/office/drawing/2016/5/12/chartex" xmlns:cx7="http://schemas.microsoft.com/office/drawing/2016/5/13/chartex" xmlns:cx8="http://schemas.microsoft.com/office/drawing/2016/5/14/chartex" xmlns:mc="http://schemas.openxmlformats.org/markup-compatibility/2006" xmlns:aink="http://schemas.microsoft.com/office/drawing/2016/ink" xmlns:am3d="http://schemas.microsoft.com/office/drawing/2017/model3d" xmlns:o="urn:schemas-microsoft-com:office:office" xmlns:r="http://schemas.openxmlformats.org/officeDocument/2006/relationships" xmlns:m="http://schemas.openxmlformats.org/officeDocument/2006/math" xmlns:v="urn:schemas-microsoft-com:vml" xmlns:wp14="http://schemas.microsoft.com/office/word/2010/wordprocessingDrawing" xmlns:wp="http://schemas.openxmlformats.org/drawingml/2006/wordprocessingDrawing" xmlns:w10="urn:schemas-microsoft-com:office:word" xmlns:w="http://schemas.openxmlformats.org/wordprocessingml/2006/main" xmlns:w14="http://schemas.microsoft.com/office/word/2010/wordml" xmlns:w15="http://schemas.microsoft.com/office/word/2012/wordml" xmlns:w16cid="http://schemas.microsoft.com/office/word/2016/wordml/cid" xmlns:w16se="http://schemas.microsoft.com/office/word/2015/wordml/symex" xmlns:wpg="http://schemas.microsoft.com/office/word/2010/wordprocessingGroup" xmlns:wpi="http://schemas.microsoft.com/office/word/2010/wordprocessingInk" xmlns:wne="http://schemas.microsoft.com/office/word/2006/wordml" xmlns:wps="http://schemas.microsoft.com/office/word/2010/wordprocessingShape" mc:Ignorable="w14 w15 w16se w16cid wp14">
   <w:p>
     <w:pPr>
       <w:pStyle w:val="Footer"/>
@@ -2880,7 +2950,7 @@
 </file>
 
 <file path=word/footnotes.xml><?xml version="1.0" encoding="utf-8"?>
-<w:footnotes xmlns:wpc="http://schemas.microsoft.com/office/word/2010/wordprocessingCanvas" xmlns:cx="http://schemas.microsoft.com/office/drawing/2014/chartex" xmlns:cx1="http://schemas.microsoft.com/office/drawing/2015/9/8/chartex" xmlns:cx2="http://schemas.microsoft.com/office/drawing/2015/10/21/chartex" xmlns:cx3="http://schemas.microsoft.com/office/drawing/2016/5/9/chartex" xmlns:cx4="http://schemas.microsoft.com/office/drawing/2016/5/10/chartex" xmlns:cx5="http://schemas.microsoft.com/office/drawing/2016/5/11/chartex" xmlns:cx6="http://schemas.microsoft.com/office/drawing/2016/5/12/chartex" xmlns:cx7="http://schemas.microsoft.com/office/drawing/2016/5/13/chartex" xmlns:cx8="http://schemas.microsoft.com/office/drawing/2016/5/14/chartex" xmlns:mc="http://schemas.openxmlformats.org/markup-compatibility/2006" xmlns:aink="http://schemas.microsoft.com/office/drawing/2016/ink" xmlns:am3d="http://schemas.microsoft.com/office/drawing/2017/model3d" xmlns:o="urn:schemas-microsoft-com:office:office" xmlns:r="http://schemas.openxmlformats.org/officeDocument/2006/relationships" xmlns:m="http://schemas.openxmlformats.org/officeDocument/2006/math" xmlns:v="urn:schemas-microsoft-com:vml" xmlns:wp14="http://schemas.microsoft.com/office/word/2010/wordprocessingDrawing" xmlns:wp="http://schemas.openxmlformats.org/drawingml/2006/wordprocessingDrawing" xmlns:w10="urn:schemas-microsoft-com:office:word" xmlns:w="http://schemas.openxmlformats.org/wordprocessingml/2006/main" xmlns:w14="http://schemas.microsoft.com/office/word/2010/wordml" xmlns:w15="http://schemas.microsoft.com/office/word/2012/wordml" xmlns:w16cex="http://schemas.microsoft.com/office/word/2018/wordml/cex" xmlns:w16cid="http://schemas.microsoft.com/office/word/2016/wordml/cid" xmlns:w16="http://schemas.microsoft.com/office/word/2018/wordml" xmlns:w16se="http://schemas.microsoft.com/office/word/2015/wordml/symex" xmlns:wpg="http://schemas.microsoft.com/office/word/2010/wordprocessingGroup" xmlns:wpi="http://schemas.microsoft.com/office/word/2010/wordprocessingInk" xmlns:wne="http://schemas.microsoft.com/office/word/2006/wordml" xmlns:wps="http://schemas.microsoft.com/office/word/2010/wordprocessingShape" mc:Ignorable="w14 w15 w16se w16cid w16 w16cex wp14">
+<w:footnotes xmlns:wpc="http://schemas.microsoft.com/office/word/2010/wordprocessingCanvas" xmlns:cx="http://schemas.microsoft.com/office/drawing/2014/chartex" xmlns:cx1="http://schemas.microsoft.com/office/drawing/2015/9/8/chartex" xmlns:cx2="http://schemas.microsoft.com/office/drawing/2015/10/21/chartex" xmlns:cx3="http://schemas.microsoft.com/office/drawing/2016/5/9/chartex" xmlns:cx4="http://schemas.microsoft.com/office/drawing/2016/5/10/chartex" xmlns:cx5="http://schemas.microsoft.com/office/drawing/2016/5/11/chartex" xmlns:cx6="http://schemas.microsoft.com/office/drawing/2016/5/12/chartex" xmlns:cx7="http://schemas.microsoft.com/office/drawing/2016/5/13/chartex" xmlns:cx8="http://schemas.microsoft.com/office/drawing/2016/5/14/chartex" xmlns:mc="http://schemas.openxmlformats.org/markup-compatibility/2006" xmlns:aink="http://schemas.microsoft.com/office/drawing/2016/ink" xmlns:am3d="http://schemas.microsoft.com/office/drawing/2017/model3d" xmlns:o="urn:schemas-microsoft-com:office:office" xmlns:r="http://schemas.openxmlformats.org/officeDocument/2006/relationships" xmlns:m="http://schemas.openxmlformats.org/officeDocument/2006/math" xmlns:v="urn:schemas-microsoft-com:vml" xmlns:wp14="http://schemas.microsoft.com/office/word/2010/wordprocessingDrawing" xmlns:wp="http://schemas.openxmlformats.org/drawingml/2006/wordprocessingDrawing" xmlns:w10="urn:schemas-microsoft-com:office:word" xmlns:w="http://schemas.openxmlformats.org/wordprocessingml/2006/main" xmlns:w14="http://schemas.microsoft.com/office/word/2010/wordml" xmlns:w15="http://schemas.microsoft.com/office/word/2012/wordml" xmlns:w16cid="http://schemas.microsoft.com/office/word/2016/wordml/cid" xmlns:w16se="http://schemas.microsoft.com/office/word/2015/wordml/symex" xmlns:wpg="http://schemas.microsoft.com/office/word/2010/wordprocessingGroup" xmlns:wpi="http://schemas.microsoft.com/office/word/2010/wordprocessingInk" xmlns:wne="http://schemas.microsoft.com/office/word/2006/wordml" xmlns:wps="http://schemas.microsoft.com/office/word/2010/wordprocessingShape" mc:Ignorable="w14 w15 w16se w16cid wp14">
   <w:footnote w:type="separator" w:id="-1">
     <w:p>
       <w:pPr>
@@ -2905,7 +2975,7 @@
 </file>
 
 <file path=word/header1.xml><?xml version="1.0" encoding="utf-8"?>
-<w:hdr xmlns:wpc="http://schemas.microsoft.com/office/word/2010/wordprocessingCanvas" xmlns:cx="http://schemas.microsoft.com/office/drawing/2014/chartex" xmlns:cx1="http://schemas.microsoft.com/office/drawing/2015/9/8/chartex" xmlns:cx2="http://schemas.microsoft.com/office/drawing/2015/10/21/chartex" xmlns:cx3="http://schemas.microsoft.com/office/drawing/2016/5/9/chartex" xmlns:cx4="http://schemas.microsoft.com/office/drawing/2016/5/10/chartex" xmlns:cx5="http://schemas.microsoft.com/office/drawing/2016/5/11/chartex" xmlns:cx6="http://schemas.microsoft.com/office/drawing/2016/5/12/chartex" xmlns:cx7="http://schemas.microsoft.com/office/drawing/2016/5/13/chartex" xmlns:cx8="http://schemas.microsoft.com/office/drawing/2016/5/14/chartex" xmlns:mc="http://schemas.openxmlformats.org/markup-compatibility/2006" xmlns:aink="http://schemas.microsoft.com/office/drawing/2016/ink" xmlns:am3d="http://schemas.microsoft.com/office/drawing/2017/model3d" xmlns:o="urn:schemas-microsoft-com:office:office" xmlns:r="http://schemas.openxmlformats.org/officeDocument/2006/relationships" xmlns:m="http://schemas.openxmlformats.org/officeDocument/2006/math" xmlns:v="urn:schemas-microsoft-com:vml" xmlns:wp14="http://schemas.microsoft.com/office/word/2010/wordprocessingDrawing" xmlns:wp="http://schemas.openxmlformats.org/drawingml/2006/wordprocessingDrawing" xmlns:w10="urn:schemas-microsoft-com:office:word" xmlns:w="http://schemas.openxmlformats.org/wordprocessingml/2006/main" xmlns:w14="http://schemas.microsoft.com/office/word/2010/wordml" xmlns:w15="http://schemas.microsoft.com/office/word/2012/wordml" xmlns:w16cex="http://schemas.microsoft.com/office/word/2018/wordml/cex" xmlns:w16cid="http://schemas.microsoft.com/office/word/2016/wordml/cid" xmlns:w16="http://schemas.microsoft.com/office/word/2018/wordml" xmlns:w16se="http://schemas.microsoft.com/office/word/2015/wordml/symex" xmlns:wpg="http://schemas.microsoft.com/office/word/2010/wordprocessingGroup" xmlns:wpi="http://schemas.microsoft.com/office/word/2010/wordprocessingInk" xmlns:wne="http://schemas.microsoft.com/office/word/2006/wordml" xmlns:wps="http://schemas.microsoft.com/office/word/2010/wordprocessingShape" mc:Ignorable="w14 w15 w16se w16cid w16 w16cex wp14">
+<w:hdr xmlns:wpc="http://schemas.microsoft.com/office/word/2010/wordprocessingCanvas" xmlns:cx="http://schemas.microsoft.com/office/drawing/2014/chartex" xmlns:cx1="http://schemas.microsoft.com/office/drawing/2015/9/8/chartex" xmlns:cx2="http://schemas.microsoft.com/office/drawing/2015/10/21/chartex" xmlns:cx3="http://schemas.microsoft.com/office/drawing/2016/5/9/chartex" xmlns:cx4="http://schemas.microsoft.com/office/drawing/2016/5/10/chartex" xmlns:cx5="http://schemas.microsoft.com/office/drawing/2016/5/11/chartex" xmlns:cx6="http://schemas.microsoft.com/office/drawing/2016/5/12/chartex" xmlns:cx7="http://schemas.microsoft.com/office/drawing/2016/5/13/chartex" xmlns:cx8="http://schemas.microsoft.com/office/drawing/2016/5/14/chartex" xmlns:mc="http://schemas.openxmlformats.org/markup-compatibility/2006" xmlns:aink="http://schemas.microsoft.com/office/drawing/2016/ink" xmlns:am3d="http://schemas.microsoft.com/office/drawing/2017/model3d" xmlns:o="urn:schemas-microsoft-com:office:office" xmlns:r="http://schemas.openxmlformats.org/officeDocument/2006/relationships" xmlns:m="http://schemas.openxmlformats.org/officeDocument/2006/math" xmlns:v="urn:schemas-microsoft-com:vml" xmlns:wp14="http://schemas.microsoft.com/office/word/2010/wordprocessingDrawing" xmlns:wp="http://schemas.openxmlformats.org/drawingml/2006/wordprocessingDrawing" xmlns:w10="urn:schemas-microsoft-com:office:word" xmlns:w="http://schemas.openxmlformats.org/wordprocessingml/2006/main" xmlns:w14="http://schemas.microsoft.com/office/word/2010/wordml" xmlns:w15="http://schemas.microsoft.com/office/word/2012/wordml" xmlns:w16cid="http://schemas.microsoft.com/office/word/2016/wordml/cid" xmlns:w16se="http://schemas.microsoft.com/office/word/2015/wordml/symex" xmlns:wpg="http://schemas.microsoft.com/office/word/2010/wordprocessingGroup" xmlns:wpi="http://schemas.microsoft.com/office/word/2010/wordprocessingInk" xmlns:wne="http://schemas.microsoft.com/office/word/2006/wordml" xmlns:wps="http://schemas.microsoft.com/office/word/2010/wordprocessingShape" mc:Ignorable="w14 w15 w16se w16cid wp14">
   <w:p>
     <w:pPr>
       <w:rPr>
@@ -2973,9 +3043,8 @@
         <w:sz w:val="24"/>
         <w:szCs w:val="24"/>
       </w:rPr>
-      <w:t>/</w:t>
+      <w:t>/COVID</w:t>
     </w:r>
-    <w:proofErr w:type="spellStart"/>
     <w:r>
       <w:rPr>
         <w:rFonts w:asciiTheme="majorHAnsi" w:hAnsiTheme="majorHAnsi" w:cstheme="majorHAnsi"/>
@@ -2986,10 +3055,11 @@
         <w:sz w:val="24"/>
         <w:szCs w:val="24"/>
       </w:rPr>
-      <w:t>COVID</w:t>
+      <w:t xml:space="preserve"> and Emotionality Study)</w:t>
     </w:r>
-    <w:proofErr w:type="spellEnd"/>
-    <w:r>
+  </w:p>
+  <w:p>
+    <w:pPr>
       <w:rPr>
         <w:rFonts w:asciiTheme="majorHAnsi" w:hAnsiTheme="majorHAnsi" w:cstheme="majorHAnsi"/>
         <w:b/>
@@ -2999,27 +3069,13 @@
         <w:sz w:val="24"/>
         <w:szCs w:val="24"/>
       </w:rPr>
-      <w:t xml:space="preserve"> and Emotionality Study)</w:t>
-    </w:r>
-  </w:p>
-  <w:p>
-    <w:pPr>
-      <w:rPr>
-        <w:rFonts w:asciiTheme="majorHAnsi" w:hAnsiTheme="majorHAnsi" w:cstheme="majorHAnsi"/>
-        <w:b/>
-        <w:bCs/>
-        <w:i/>
-        <w:iCs/>
-        <w:sz w:val="24"/>
-        <w:szCs w:val="24"/>
-      </w:rPr>
     </w:pPr>
   </w:p>
 </w:hdr>
 </file>
 
 <file path=word/numbering.xml><?xml version="1.0" encoding="utf-8"?>
-<w:numbering xmlns:wpc="http://schemas.microsoft.com/office/word/2010/wordprocessingCanvas" xmlns:cx="http://schemas.microsoft.com/office/drawing/2014/chartex" xmlns:cx1="http://schemas.microsoft.com/office/drawing/2015/9/8/chartex" xmlns:cx2="http://schemas.microsoft.com/office/drawing/2015/10/21/chartex" xmlns:cx3="http://schemas.microsoft.com/office/drawing/2016/5/9/chartex" xmlns:cx4="http://schemas.microsoft.com/office/drawing/2016/5/10/chartex" xmlns:cx5="http://schemas.microsoft.com/office/drawing/2016/5/11/chartex" xmlns:cx6="http://schemas.microsoft.com/office/drawing/2016/5/12/chartex" xmlns:cx7="http://schemas.microsoft.com/office/drawing/2016/5/13/chartex" xmlns:cx8="http://schemas.microsoft.com/office/drawing/2016/5/14/chartex" xmlns:mc="http://schemas.openxmlformats.org/markup-compatibility/2006" xmlns:aink="http://schemas.microsoft.com/office/drawing/2016/ink" xmlns:am3d="http://schemas.microsoft.com/office/drawing/2017/model3d" xmlns:o="urn:schemas-microsoft-com:office:office" xmlns:r="http://schemas.openxmlformats.org/officeDocument/2006/relationships" xmlns:m="http://schemas.openxmlformats.org/officeDocument/2006/math" xmlns:v="urn:schemas-microsoft-com:vml" xmlns:wp14="http://schemas.microsoft.com/office/word/2010/wordprocessingDrawing" xmlns:wp="http://schemas.openxmlformats.org/drawingml/2006/wordprocessingDrawing" xmlns:w10="urn:schemas-microsoft-com:office:word" xmlns:w="http://schemas.openxmlformats.org/wordprocessingml/2006/main" xmlns:w14="http://schemas.microsoft.com/office/word/2010/wordml" xmlns:w15="http://schemas.microsoft.com/office/word/2012/wordml" xmlns:w16cex="http://schemas.microsoft.com/office/word/2018/wordml/cex" xmlns:w16cid="http://schemas.microsoft.com/office/word/2016/wordml/cid" xmlns:w16="http://schemas.microsoft.com/office/word/2018/wordml" xmlns:w16se="http://schemas.microsoft.com/office/word/2015/wordml/symex" xmlns:wpg="http://schemas.microsoft.com/office/word/2010/wordprocessingGroup" xmlns:wpi="http://schemas.microsoft.com/office/word/2010/wordprocessingInk" xmlns:wne="http://schemas.microsoft.com/office/word/2006/wordml" xmlns:wps="http://schemas.microsoft.com/office/word/2010/wordprocessingShape" mc:Ignorable="w14 w15 w16se w16cid w16 w16cex wp14">
+<w:numbering xmlns:wpc="http://schemas.microsoft.com/office/word/2010/wordprocessingCanvas" xmlns:cx="http://schemas.microsoft.com/office/drawing/2014/chartex" xmlns:cx1="http://schemas.microsoft.com/office/drawing/2015/9/8/chartex" xmlns:cx2="http://schemas.microsoft.com/office/drawing/2015/10/21/chartex" xmlns:cx3="http://schemas.microsoft.com/office/drawing/2016/5/9/chartex" xmlns:cx4="http://schemas.microsoft.com/office/drawing/2016/5/10/chartex" xmlns:cx5="http://schemas.microsoft.com/office/drawing/2016/5/11/chartex" xmlns:cx6="http://schemas.microsoft.com/office/drawing/2016/5/12/chartex" xmlns:cx7="http://schemas.microsoft.com/office/drawing/2016/5/13/chartex" xmlns:cx8="http://schemas.microsoft.com/office/drawing/2016/5/14/chartex" xmlns:mc="http://schemas.openxmlformats.org/markup-compatibility/2006" xmlns:aink="http://schemas.microsoft.com/office/drawing/2016/ink" xmlns:am3d="http://schemas.microsoft.com/office/drawing/2017/model3d" xmlns:o="urn:schemas-microsoft-com:office:office" xmlns:r="http://schemas.openxmlformats.org/officeDocument/2006/relationships" xmlns:m="http://schemas.openxmlformats.org/officeDocument/2006/math" xmlns:v="urn:schemas-microsoft-com:vml" xmlns:wp14="http://schemas.microsoft.com/office/word/2010/wordprocessingDrawing" xmlns:wp="http://schemas.openxmlformats.org/drawingml/2006/wordprocessingDrawing" xmlns:w10="urn:schemas-microsoft-com:office:word" xmlns:w="http://schemas.openxmlformats.org/wordprocessingml/2006/main" xmlns:w14="http://schemas.microsoft.com/office/word/2010/wordml" xmlns:w15="http://schemas.microsoft.com/office/word/2012/wordml" xmlns:w16cid="http://schemas.microsoft.com/office/word/2016/wordml/cid" xmlns:w16se="http://schemas.microsoft.com/office/word/2015/wordml/symex" xmlns:wpg="http://schemas.microsoft.com/office/word/2010/wordprocessingGroup" xmlns:wpi="http://schemas.microsoft.com/office/word/2010/wordprocessingInk" xmlns:wne="http://schemas.microsoft.com/office/word/2006/wordml" xmlns:wps="http://schemas.microsoft.com/office/word/2010/wordprocessingShape" mc:Ignorable="w14 w15 w16se w16cid wp14">
   <w:abstractNum w:abstractNumId="0" w15:restartNumberingAfterBreak="0">
     <w:nsid w:val="09593BBE"/>
     <w:multiLevelType w:val="hybridMultilevel"/>
@@ -3488,7 +3544,7 @@
 </file>
 
 <file path=word/styles.xml><?xml version="1.0" encoding="utf-8"?>
-<w:styles xmlns:mc="http://schemas.openxmlformats.org/markup-compatibility/2006" xmlns:r="http://schemas.openxmlformats.org/officeDocument/2006/relationships" xmlns:w="http://schemas.openxmlformats.org/wordprocessingml/2006/main" xmlns:w14="http://schemas.microsoft.com/office/word/2010/wordml" xmlns:w15="http://schemas.microsoft.com/office/word/2012/wordml" xmlns:w16cex="http://schemas.microsoft.com/office/word/2018/wordml/cex" xmlns:w16cid="http://schemas.microsoft.com/office/word/2016/wordml/cid" xmlns:w16="http://schemas.microsoft.com/office/word/2018/wordml" xmlns:w16se="http://schemas.microsoft.com/office/word/2015/wordml/symex" mc:Ignorable="w14 w15 w16se w16cid w16 w16cex">
+<w:styles xmlns:mc="http://schemas.openxmlformats.org/markup-compatibility/2006" xmlns:r="http://schemas.openxmlformats.org/officeDocument/2006/relationships" xmlns:w="http://schemas.openxmlformats.org/wordprocessingml/2006/main" xmlns:w14="http://schemas.microsoft.com/office/word/2010/wordml" xmlns:w15="http://schemas.microsoft.com/office/word/2012/wordml" xmlns:w16cid="http://schemas.microsoft.com/office/word/2016/wordml/cid" xmlns:w16se="http://schemas.microsoft.com/office/word/2015/wordml/symex" mc:Ignorable="w14 w15 w16se w16cid">
   <w:docDefaults>
     <w:rPrDefault>
       <w:rPr>

</xml_diff>